<commit_message>
add api for map
</commit_message>
<xml_diff>
--- a/Opravljeno delo 4.docx
+++ b/Opravljeno delo 4.docx
@@ -4027,10 +4027,20 @@
     <w:p/>
     <w:p/>
     <w:p>
+      <w:proofErr w:type="spellStart"/>
       <w:r>
         <w:lastRenderedPageBreak/>
-        <w:t>Opravljeno delo</w:t>
-      </w:r>
+        <w:t>Opravljeno</w:t>
+      </w:r>
+      <w:proofErr w:type="spellEnd"/>
+      <w:r>
+        <w:t xml:space="preserve"> </w:t>
+      </w:r>
+      <w:proofErr w:type="spellStart"/>
+      <w:r>
+        <w:t>delo</w:t>
+      </w:r>
+      <w:proofErr w:type="spellEnd"/>
     </w:p>
     <w:p>
       <w:pPr>
@@ -4041,12 +4051,180 @@
         </w:numPr>
       </w:pPr>
       <w:r>
-        <w:t>Na prvi strani sem uporabil 3 animacije, za to sem potreboval 2 knjižnici (aos.js, typed.js)</w:t>
-      </w:r>
-    </w:p>
-    <w:p>
-      <w:r>
-        <w:t>Typed.js sem uporabil da na naslovni strani najprej piše en teks potem pa ga spremeni.</w:t>
+        <w:t xml:space="preserve">Na </w:t>
+      </w:r>
+      <w:proofErr w:type="spellStart"/>
+      <w:r>
+        <w:t>prvi</w:t>
+      </w:r>
+      <w:proofErr w:type="spellEnd"/>
+      <w:r>
+        <w:t xml:space="preserve"> </w:t>
+      </w:r>
+      <w:proofErr w:type="spellStart"/>
+      <w:r>
+        <w:t>strani</w:t>
+      </w:r>
+      <w:proofErr w:type="spellEnd"/>
+      <w:r>
+        <w:t xml:space="preserve"> </w:t>
+      </w:r>
+      <w:proofErr w:type="spellStart"/>
+      <w:r>
+        <w:t>sem</w:t>
+      </w:r>
+      <w:proofErr w:type="spellEnd"/>
+      <w:r>
+        <w:t xml:space="preserve"> </w:t>
+      </w:r>
+      <w:proofErr w:type="spellStart"/>
+      <w:r>
+        <w:t>uporabil</w:t>
+      </w:r>
+      <w:proofErr w:type="spellEnd"/>
+      <w:r>
+        <w:t xml:space="preserve"> 3 </w:t>
+      </w:r>
+      <w:proofErr w:type="spellStart"/>
+      <w:r>
+        <w:t>animacije</w:t>
+      </w:r>
+      <w:proofErr w:type="spellEnd"/>
+      <w:r>
+        <w:t xml:space="preserve">, </w:t>
+      </w:r>
+      <w:proofErr w:type="spellStart"/>
+      <w:r>
+        <w:t>za</w:t>
+      </w:r>
+      <w:proofErr w:type="spellEnd"/>
+      <w:r>
+        <w:t xml:space="preserve"> to </w:t>
+      </w:r>
+      <w:proofErr w:type="spellStart"/>
+      <w:r>
+        <w:t>sem</w:t>
+      </w:r>
+      <w:proofErr w:type="spellEnd"/>
+      <w:r>
+        <w:t xml:space="preserve"> </w:t>
+      </w:r>
+      <w:proofErr w:type="spellStart"/>
+      <w:r>
+        <w:t>potreboval</w:t>
+      </w:r>
+      <w:proofErr w:type="spellEnd"/>
+      <w:r>
+        <w:t xml:space="preserve"> 2 </w:t>
+      </w:r>
+      <w:proofErr w:type="spellStart"/>
+      <w:r>
+        <w:t>knjižnici</w:t>
+      </w:r>
+      <w:proofErr w:type="spellEnd"/>
+      <w:r>
+        <w:t xml:space="preserve"> (aos.js, typed.js)</w:t>
+      </w:r>
+    </w:p>
+    <w:p>
+      <w:r>
+        <w:t xml:space="preserve">Typed.js </w:t>
+      </w:r>
+      <w:proofErr w:type="spellStart"/>
+      <w:r>
+        <w:t>sem</w:t>
+      </w:r>
+      <w:proofErr w:type="spellEnd"/>
+      <w:r>
+        <w:t xml:space="preserve"> </w:t>
+      </w:r>
+      <w:proofErr w:type="spellStart"/>
+      <w:r>
+        <w:t>uporabil</w:t>
+      </w:r>
+      <w:proofErr w:type="spellEnd"/>
+      <w:r>
+        <w:t xml:space="preserve"> da </w:t>
+      </w:r>
+      <w:proofErr w:type="spellStart"/>
+      <w:r>
+        <w:t>na</w:t>
+      </w:r>
+      <w:proofErr w:type="spellEnd"/>
+      <w:r>
+        <w:t xml:space="preserve"> </w:t>
+      </w:r>
+      <w:proofErr w:type="spellStart"/>
+      <w:r>
+        <w:t>naslovni</w:t>
+      </w:r>
+      <w:proofErr w:type="spellEnd"/>
+      <w:r>
+        <w:t xml:space="preserve"> </w:t>
+      </w:r>
+      <w:proofErr w:type="spellStart"/>
+      <w:r>
+        <w:t>strani</w:t>
+      </w:r>
+      <w:proofErr w:type="spellEnd"/>
+      <w:r>
+        <w:t xml:space="preserve"> </w:t>
+      </w:r>
+      <w:proofErr w:type="spellStart"/>
+      <w:r>
+        <w:t>najprej</w:t>
+      </w:r>
+      <w:proofErr w:type="spellEnd"/>
+      <w:r>
+        <w:t xml:space="preserve"> </w:t>
+      </w:r>
+      <w:proofErr w:type="spellStart"/>
+      <w:r>
+        <w:t>piše</w:t>
+      </w:r>
+      <w:proofErr w:type="spellEnd"/>
+      <w:r>
+        <w:t xml:space="preserve"> </w:t>
+      </w:r>
+      <w:proofErr w:type="spellStart"/>
+      <w:r>
+        <w:t>en</w:t>
+      </w:r>
+      <w:proofErr w:type="spellEnd"/>
+      <w:r>
+        <w:t xml:space="preserve"> </w:t>
+      </w:r>
+      <w:proofErr w:type="spellStart"/>
+      <w:r>
+        <w:t>teks</w:t>
+      </w:r>
+      <w:proofErr w:type="spellEnd"/>
+      <w:r>
+        <w:t xml:space="preserve"> </w:t>
+      </w:r>
+      <w:proofErr w:type="spellStart"/>
+      <w:r>
+        <w:t>potem</w:t>
+      </w:r>
+      <w:proofErr w:type="spellEnd"/>
+      <w:r>
+        <w:t xml:space="preserve"> pa </w:t>
+      </w:r>
+      <w:proofErr w:type="spellStart"/>
+      <w:r>
+        <w:t>ga</w:t>
+      </w:r>
+      <w:proofErr w:type="spellEnd"/>
+      <w:r>
+        <w:t xml:space="preserve"> </w:t>
+      </w:r>
+      <w:proofErr w:type="spellStart"/>
+      <w:r>
+        <w:t>spremeni</w:t>
+      </w:r>
+      <w:proofErr w:type="spellEnd"/>
+      <w:r>
+        <w:t>.</w:t>
       </w:r>
     </w:p>
     <w:p>
@@ -4136,8 +4314,69 @@
     <w:p>
       <w:r>
         <w:lastRenderedPageBreak/>
-        <w:t>Aos.js pa sem uporabil za gubmbe ter prikaz kontakt froma</w:t>
-      </w:r>
+        <w:t xml:space="preserve">Aos.js pa </w:t>
+      </w:r>
+      <w:proofErr w:type="spellStart"/>
+      <w:r>
+        <w:t>sem</w:t>
+      </w:r>
+      <w:proofErr w:type="spellEnd"/>
+      <w:r>
+        <w:t xml:space="preserve"> </w:t>
+      </w:r>
+      <w:proofErr w:type="spellStart"/>
+      <w:r>
+        <w:t>uporabil</w:t>
+      </w:r>
+      <w:proofErr w:type="spellEnd"/>
+      <w:r>
+        <w:t xml:space="preserve"> </w:t>
+      </w:r>
+      <w:proofErr w:type="spellStart"/>
+      <w:r>
+        <w:t>za</w:t>
+      </w:r>
+      <w:proofErr w:type="spellEnd"/>
+      <w:r>
+        <w:t xml:space="preserve"> </w:t>
+      </w:r>
+      <w:proofErr w:type="spellStart"/>
+      <w:r>
+        <w:t>gubmbe</w:t>
+      </w:r>
+      <w:proofErr w:type="spellEnd"/>
+      <w:r>
+        <w:t xml:space="preserve"> </w:t>
+      </w:r>
+      <w:proofErr w:type="spellStart"/>
+      <w:r>
+        <w:t>ter</w:t>
+      </w:r>
+      <w:proofErr w:type="spellEnd"/>
+      <w:r>
+        <w:t xml:space="preserve"> </w:t>
+      </w:r>
+      <w:proofErr w:type="spellStart"/>
+      <w:r>
+        <w:t>prikaz</w:t>
+      </w:r>
+      <w:proofErr w:type="spellEnd"/>
+      <w:r>
+        <w:t xml:space="preserve"> </w:t>
+      </w:r>
+      <w:proofErr w:type="spellStart"/>
+      <w:r>
+        <w:t>kontakt</w:t>
+      </w:r>
+      <w:proofErr w:type="spellEnd"/>
+      <w:r>
+        <w:t xml:space="preserve"> </w:t>
+      </w:r>
+      <w:proofErr w:type="spellStart"/>
+      <w:r>
+        <w:t>froma</w:t>
+      </w:r>
+      <w:proofErr w:type="spellEnd"/>
     </w:p>
     <w:p>
       <w:r>
@@ -4260,14 +4499,34 @@
           </wp:anchor>
         </w:drawing>
       </w:r>
+      <w:proofErr w:type="spellStart"/>
       <w:r>
         <w:t>Vprašanja</w:t>
       </w:r>
-    </w:p>
-    <w:p>
-      <w:r>
-        <w:t>Klik na izbriši</w:t>
-      </w:r>
+      <w:proofErr w:type="spellEnd"/>
+    </w:p>
+    <w:p>
+      <w:proofErr w:type="spellStart"/>
+      <w:r>
+        <w:t>Klik</w:t>
+      </w:r>
+      <w:proofErr w:type="spellEnd"/>
+      <w:r>
+        <w:t xml:space="preserve"> </w:t>
+      </w:r>
+      <w:proofErr w:type="spellStart"/>
+      <w:r>
+        <w:t>na</w:t>
+      </w:r>
+      <w:proofErr w:type="spellEnd"/>
+      <w:r>
+        <w:t xml:space="preserve"> </w:t>
+      </w:r>
+      <w:proofErr w:type="spellStart"/>
+      <w:r>
+        <w:t>izbriši</w:t>
+      </w:r>
+      <w:proofErr w:type="spellEnd"/>
     </w:p>
     <w:p>
       <w:r>
@@ -4335,10 +4594,28 @@
       <w:pPr>
         <w:pStyle w:val="Odstavekseznama"/>
       </w:pPr>
+      <w:proofErr w:type="spellStart"/>
       <w:r>
         <w:lastRenderedPageBreak/>
-        <w:t>Klik na uredi</w:t>
-      </w:r>
+        <w:t>Klik</w:t>
+      </w:r>
+      <w:proofErr w:type="spellEnd"/>
+      <w:r>
+        <w:t xml:space="preserve"> </w:t>
+      </w:r>
+      <w:proofErr w:type="spellStart"/>
+      <w:r>
+        <w:t>na</w:t>
+      </w:r>
+      <w:proofErr w:type="spellEnd"/>
+      <w:r>
+        <w:t xml:space="preserve"> </w:t>
+      </w:r>
+      <w:proofErr w:type="spellStart"/>
+      <w:r>
+        <w:t>uredi</w:t>
+      </w:r>
+      <w:proofErr w:type="spellEnd"/>
     </w:p>
     <w:p>
       <w:pPr>
@@ -4391,10 +4668,12 @@
       </w:r>
     </w:p>
     <w:p>
+      <w:proofErr w:type="spellStart"/>
       <w:r>
         <w:lastRenderedPageBreak/>
         <w:t>Rezultati</w:t>
       </w:r>
+      <w:proofErr w:type="spellEnd"/>
     </w:p>
     <w:p>
       <w:r>
@@ -4439,15 +4718,39 @@
       </w:r>
     </w:p>
     <w:p>
-      <w:r>
-        <w:t>Ter izbris rezultata</w:t>
-      </w:r>
-      <w:bookmarkStart w:id="0" w:name="_GoBack"/>
-      <w:bookmarkEnd w:id="0"/>
-    </w:p>
-    <w:p>
-      <w:r>
-        <w:t xml:space="preserve">Github link: </w:t>
+      <w:proofErr w:type="spellStart"/>
+      <w:r>
+        <w:t>Ter</w:t>
+      </w:r>
+      <w:proofErr w:type="spellEnd"/>
+      <w:r>
+        <w:t xml:space="preserve"> </w:t>
+      </w:r>
+      <w:proofErr w:type="spellStart"/>
+      <w:r>
+        <w:t>izbris</w:t>
+      </w:r>
+      <w:proofErr w:type="spellEnd"/>
+      <w:r>
+        <w:t xml:space="preserve"> </w:t>
+      </w:r>
+      <w:proofErr w:type="spellStart"/>
+      <w:r>
+        <w:t>rezultata</w:t>
+      </w:r>
+      <w:proofErr w:type="spellEnd"/>
+      <w:r>
+        <w:t>.</w:t>
+      </w:r>
+    </w:p>
+    <w:p>
+      <w:proofErr w:type="spellStart"/>
+      <w:r>
+        <w:t>Github</w:t>
+      </w:r>
+      <w:proofErr w:type="spellEnd"/>
+      <w:r>
+        <w:t xml:space="preserve"> link: </w:t>
       </w:r>
       <w:hyperlink r:id="rId12" w:history="1">
         <w:r>
@@ -4467,6 +4770,48 @@
       <w:pPr>
         <w:pStyle w:val="Odstavekseznama"/>
       </w:pPr>
+      <w:r>
+        <w:rPr>
+          <w:noProof/>
+        </w:rPr>
+        <w:drawing>
+          <wp:inline distT="0" distB="0" distL="0" distR="0" wp14:anchorId="04B4F88E" wp14:editId="5F9805C9">
+            <wp:extent cx="5972810" cy="2636520"/>
+            <wp:effectExtent l="0" t="0" r="8890" b="0"/>
+            <wp:docPr id="14" name="Slika 14"/>
+            <wp:cNvGraphicFramePr>
+              <a:graphicFrameLocks xmlns:a="http://schemas.openxmlformats.org/drawingml/2006/main" noChangeAspect="1"/>
+            </wp:cNvGraphicFramePr>
+            <a:graphic xmlns:a="http://schemas.openxmlformats.org/drawingml/2006/main">
+              <a:graphicData uri="http://schemas.openxmlformats.org/drawingml/2006/picture">
+                <pic:pic xmlns:pic="http://schemas.openxmlformats.org/drawingml/2006/picture">
+                  <pic:nvPicPr>
+                    <pic:cNvPr id="1" name=""/>
+                    <pic:cNvPicPr/>
+                  </pic:nvPicPr>
+                  <pic:blipFill>
+                    <a:blip r:embed="rId13"/>
+                    <a:stretch>
+                      <a:fillRect/>
+                    </a:stretch>
+                  </pic:blipFill>
+                  <pic:spPr>
+                    <a:xfrm>
+                      <a:off x="0" y="0"/>
+                      <a:ext cx="5972810" cy="2636520"/>
+                    </a:xfrm>
+                    <a:prstGeom prst="rect">
+                      <a:avLst/>
+                    </a:prstGeom>
+                  </pic:spPr>
+                </pic:pic>
+              </a:graphicData>
+            </a:graphic>
+          </wp:inline>
+        </w:drawing>
+      </w:r>
+      <w:bookmarkStart w:id="0" w:name="_GoBack"/>
+      <w:bookmarkEnd w:id="0"/>
     </w:p>
     <w:p>
       <w:pPr>
@@ -4479,9 +4824,11 @@
       </w:pPr>
     </w:p>
     <w:p>
+      <w:proofErr w:type="spellStart"/>
       <w:r>
         <w:t>Narejeno</w:t>
       </w:r>
+      <w:proofErr w:type="spellEnd"/>
     </w:p>
     <w:p>
       <w:pPr>
@@ -4491,14 +4838,73 @@
           <w:numId w:val="8"/>
         </w:numPr>
       </w:pPr>
-      <w:r>
-        <w:t>Animacije na 1 strani</w:t>
-      </w:r>
+      <w:proofErr w:type="spellStart"/>
+      <w:r>
+        <w:t>Animacije</w:t>
+      </w:r>
+      <w:proofErr w:type="spellEnd"/>
+      <w:r>
+        <w:t xml:space="preserve"> </w:t>
+      </w:r>
+      <w:proofErr w:type="spellStart"/>
+      <w:r>
+        <w:t>na</w:t>
+      </w:r>
+      <w:proofErr w:type="spellEnd"/>
+      <w:r>
+        <w:t xml:space="preserve"> 1 </w:t>
+      </w:r>
+      <w:proofErr w:type="spellStart"/>
+      <w:r>
+        <w:t>strani</w:t>
+      </w:r>
+      <w:proofErr w:type="spellEnd"/>
+    </w:p>
+    <w:p>
+      <w:pPr>
+        <w:pStyle w:val="Odstavekseznama"/>
+        <w:numPr>
+          <w:ilvl w:val="0"/>
+          <w:numId w:val="8"/>
+        </w:numPr>
+      </w:pPr>
+      <w:proofErr w:type="spellStart"/>
+      <w:r>
+        <w:t>Rezultati</w:t>
+      </w:r>
+      <w:proofErr w:type="spellEnd"/>
+    </w:p>
+    <w:p>
+      <w:pPr>
+        <w:pStyle w:val="Odstavekseznama"/>
+        <w:numPr>
+          <w:ilvl w:val="0"/>
+          <w:numId w:val="8"/>
+        </w:numPr>
+      </w:pPr>
+      <w:proofErr w:type="spellStart"/>
+      <w:r>
+        <w:t>Vprasanja</w:t>
+      </w:r>
+      <w:proofErr w:type="spellEnd"/>
     </w:p>
     <w:p/>
     <w:p>
-      <w:r>
-        <w:t>Za vnaprej:</w:t>
+      <w:proofErr w:type="spellStart"/>
+      <w:r>
+        <w:t>Za</w:t>
+      </w:r>
+      <w:proofErr w:type="spellEnd"/>
+      <w:r>
+        <w:t xml:space="preserve"> </w:t>
+      </w:r>
+      <w:proofErr w:type="spellStart"/>
+      <w:r>
+        <w:t>vnaprej</w:t>
+      </w:r>
+      <w:proofErr w:type="spellEnd"/>
+      <w:r>
+        <w:t>:</w:t>
       </w:r>
     </w:p>
     <w:p>
@@ -4509,9 +4915,11 @@
           <w:numId w:val="6"/>
         </w:numPr>
       </w:pPr>
-      <w:r>
-        <w:t>Izpis rezultata</w:t>
-      </w:r>
+      <w:proofErr w:type="spellStart"/>
+      <w:r>
+        <w:t>Nastavitve</w:t>
+      </w:r>
+      <w:proofErr w:type="spellEnd"/>
     </w:p>
     <w:p>
       <w:pPr>
@@ -4522,7 +4930,7 @@
         </w:numPr>
       </w:pPr>
       <w:r>
-        <w:t>- urejanje vprašanj</w:t>
+        <w:t>Font</w:t>
       </w:r>
     </w:p>
     <w:p>
@@ -4533,9 +4941,44 @@
           <w:numId w:val="6"/>
         </w:numPr>
       </w:pPr>
-      <w:r>
-        <w:t>-prikaz vseh rezultatov</w:t>
-      </w:r>
+      <w:proofErr w:type="spellStart"/>
+      <w:r>
+        <w:t>Dodati</w:t>
+      </w:r>
+      <w:proofErr w:type="spellEnd"/>
+      <w:r>
+        <w:t xml:space="preserve"> </w:t>
+      </w:r>
+      <w:proofErr w:type="spellStart"/>
+      <w:r>
+        <w:t>več</w:t>
+      </w:r>
+      <w:proofErr w:type="spellEnd"/>
+      <w:r>
+        <w:t xml:space="preserve"> </w:t>
+      </w:r>
+      <w:proofErr w:type="spellStart"/>
+      <w:r>
+        <w:t>vprašanj</w:t>
+      </w:r>
+      <w:proofErr w:type="spellEnd"/>
+    </w:p>
+    <w:p>
+      <w:pPr>
+        <w:pStyle w:val="Odstavekseznama"/>
+        <w:numPr>
+          <w:ilvl w:val="0"/>
+          <w:numId w:val="6"/>
+        </w:numPr>
+      </w:pPr>
+      <w:r>
+        <w:t>API</w:t>
+      </w:r>
+    </w:p>
+    <w:p>
+      <w:pPr>
+        <w:pStyle w:val="Odstavekseznama"/>
+      </w:pPr>
     </w:p>
     <w:sectPr>
       <w:pgSz w:w="12240" w:h="15840"/>

</xml_diff>